<commit_message>
Added Utilities.CloneDictionaryCloningValues (from LPLib).
git-tfs-id: [http://tfs.bumc.bu.edu:8080/tfs/BU-MICRO-MSI]$/TBKMath;C7810
</commit_message>
<xml_diff>
--- a/TBKMath/documents/TBKMath documentation.docx
+++ b/TBKMath/documents/TBKMath documentation.docx
@@ -121,22 +121,115 @@
       <w:r>
         <w:t>h</w:t>
       </w:r>
+      <w:r>
+        <w:t xml:space="preserve">bors, adding each neighbor to Nodes if necessary, and adding node to </w:t>
+      </w:r>
+      <w:proofErr w:type="gramStart"/>
+      <w:r>
+        <w:t>Neighbors[</w:t>
+      </w:r>
+      <w:proofErr w:type="gramEnd"/>
+      <w:r>
+        <w:t>neighbor] if necessary.</w:t>
+      </w:r>
+    </w:p>
+    <w:p/>
+    <w:p>
+      <w:pPr>
+        <w:pStyle w:val="Heading1"/>
+      </w:pPr>
+      <w:proofErr w:type="spellStart"/>
+      <w:r>
+        <w:t>ScoreManager</w:t>
+      </w:r>
+      <w:proofErr w:type="spellEnd"/>
+      <w:r>
+        <w:t xml:space="preserve"> and ScoreManager2</w:t>
+      </w:r>
+    </w:p>
+    <w:p>
+      <w:r>
+        <w:t>Both of these classes keep lists of objects that are paired up with numerical scores. Both use an enumerator that allows one to iterate through the lists, skipping any object that is marked as “inactive”. Inactivity is a consequence of having a score less than the current max score minus a fixed differential. That fixed differential is set to 4.605 by default (due to its original application).</w:t>
+      </w:r>
+    </w:p>
+    <w:p/>
+    <w:p>
+      <w:pPr>
+        <w:pStyle w:val="Heading2"/>
+      </w:pPr>
+      <w:proofErr w:type="spellStart"/>
+      <w:r>
+        <w:rPr>
+          <w:i/>
+        </w:rPr>
+        <w:t>ScoreManager</w:t>
+      </w:r>
+      <w:proofErr w:type="spellEnd"/>
+      <w:r>
+        <w:rPr>
+          <w:i/>
+        </w:rPr>
+        <w:t>&lt;T&gt;</w:t>
+      </w:r>
+      <w:r>
+        <w:t xml:space="preserve"> maintains separate lists of T items and double scores. </w:t>
+      </w:r>
+      <w:r>
+        <w:rPr>
+          <w:i/>
+        </w:rPr>
+        <w:t>Sort</w:t>
+      </w:r>
+      <w:r>
+        <w:t xml:space="preserve"> is unimplemented</w:t>
+      </w:r>
+      <w:r>
+        <w:t>.</w:t>
+      </w:r>
       <w:bookmarkStart w:id="0" w:name="_GoBack"/>
       <w:bookmarkEnd w:id="0"/>
-      <w:r>
-        <w:t xml:space="preserve">bors, adding each neighbor to Nodes if necessary, and adding node to </w:t>
-      </w:r>
-      <w:proofErr w:type="gramStart"/>
-      <w:r>
-        <w:t>Neighbors[</w:t>
-      </w:r>
-      <w:proofErr w:type="gramEnd"/>
-      <w:r>
-        <w:t>neighbor] if necessary.</w:t>
-      </w:r>
     </w:p>
-    <w:p/>
-    <w:p/>
+    <w:p>
+      <w:pPr>
+        <w:rPr>
+          <w:i/>
+        </w:rPr>
+      </w:pPr>
+    </w:p>
+    <w:p>
+      <w:pPr>
+        <w:pStyle w:val="Heading2"/>
+      </w:pPr>
+      <w:r>
+        <w:rPr>
+          <w:i/>
+        </w:rPr>
+        <w:t>ScoreManager2&lt;T&gt;</w:t>
+      </w:r>
+      <w:r>
+        <w:t xml:space="preserve"> maintains a single list of </w:t>
+      </w:r>
+      <w:proofErr w:type="spellStart"/>
+      <w:r>
+        <w:t>ScoredObject</w:t>
+      </w:r>
+      <w:proofErr w:type="spellEnd"/>
+      <w:r>
+        <w:t xml:space="preserve">&lt;T&gt;. </w:t>
+      </w:r>
+      <w:r>
+        <w:rPr>
+          <w:i/>
+        </w:rPr>
+        <w:t>Sort</w:t>
+      </w:r>
+      <w:r>
+        <w:t xml:space="preserve"> is implemented</w:t>
+      </w:r>
+      <w:r>
+        <w:t>.</w:t>
+      </w:r>
+    </w:p>
     <w:sectPr>
       <w:pgSz w:w="12240" w:h="15840"/>
       <w:pgMar w:top="1440" w:right="1440" w:bottom="1440" w:left="1440" w:header="720" w:footer="720" w:gutter="0"/>
@@ -817,9 +910,32 @@
       <w:szCs w:val="26"/>
     </w:rPr>
   </w:style>
+  <w:style w:type="paragraph" w:styleId="Heading3">
+    <w:name w:val="heading 3"/>
+    <w:basedOn w:val="Normal"/>
+    <w:next w:val="Normal"/>
+    <w:link w:val="Heading3Char"/>
+    <w:uiPriority w:val="9"/>
+    <w:unhideWhenUsed/>
+    <w:qFormat/>
+    <w:rsid w:val="00302CD2"/>
+    <w:pPr>
+      <w:keepNext/>
+      <w:keepLines/>
+      <w:spacing w:before="40"/>
+      <w:outlineLvl w:val="2"/>
+    </w:pPr>
+    <w:rPr>
+      <w:rFonts w:asciiTheme="majorHAnsi" w:eastAsiaTheme="majorEastAsia" w:hAnsiTheme="majorHAnsi" w:cstheme="majorBidi"/>
+      <w:color w:val="1F4D78" w:themeColor="accent1" w:themeShade="7F"/>
+      <w:sz w:val="24"/>
+      <w:szCs w:val="24"/>
+    </w:rPr>
+  </w:style>
   <w:style w:type="character" w:default="1" w:styleId="DefaultParagraphFont">
     <w:name w:val="Default Paragraph Font"/>
     <w:uiPriority w:val="1"/>
+    <w:semiHidden/>
     <w:unhideWhenUsed/>
   </w:style>
   <w:style w:type="table" w:default="1" w:styleId="TableNormal">
@@ -905,6 +1021,19 @@
       <w:rFonts w:ascii="Segoe UI" w:hAnsi="Segoe UI" w:cs="Segoe UI"/>
       <w:sz w:val="18"/>
       <w:szCs w:val="18"/>
+    </w:rPr>
+  </w:style>
+  <w:style w:type="character" w:customStyle="1" w:styleId="Heading3Char">
+    <w:name w:val="Heading 3 Char"/>
+    <w:basedOn w:val="DefaultParagraphFont"/>
+    <w:link w:val="Heading3"/>
+    <w:uiPriority w:val="9"/>
+    <w:rsid w:val="00302CD2"/>
+    <w:rPr>
+      <w:rFonts w:asciiTheme="majorHAnsi" w:eastAsiaTheme="majorEastAsia" w:hAnsiTheme="majorHAnsi" w:cstheme="majorBidi"/>
+      <w:color w:val="1F4D78" w:themeColor="accent1" w:themeShade="7F"/>
+      <w:sz w:val="24"/>
+      <w:szCs w:val="24"/>
     </w:rPr>
   </w:style>
 </w:styles>

</xml_diff>